<commit_message>
Added Dashboard Source File and rendered file (Not Finalized)
</commit_message>
<xml_diff>
--- a/src/DeanDsouza_ANLY512-50_SU2016_FinalProject.docx
+++ b/src/DeanDsouza_ANLY512-50_SU2016_FinalProject.docx
@@ -1389,7 +1389,7 @@
         </w:numPr>
       </w:pPr>
       <w:r>
-        <w:t xml:space="preserve">The third question can be better visualized with the help of a facet wrapped scatterplot as follows:</w:t>
+        <w:t xml:space="preserve">The third question can be better visualized with the help of a scatterplot as follows:</w:t>
       </w:r>
     </w:p>
     <w:p>
@@ -1606,7 +1606,7 @@
     </w:lvl>
   </w:abstractNum>
   <w:abstractNum w:abstractNumId="990">
-    <w:nsid w:val="b821fe42"/>
+    <w:nsid w:val="7731110b"/>
     <w:multiLevelType w:val="multilevel"/>
     <w:lvl w:ilvl="0">
       <w:numFmt w:val="bullet"/>
@@ -1687,7 +1687,7 @@
     </w:lvl>
   </w:abstractNum>
   <w:abstractNum w:abstractNumId="99411">
-    <w:nsid w:val="61c4d18d"/>
+    <w:nsid w:val="23d9224f"/>
     <w:multiLevelType w:val="multilevel"/>
     <w:lvl w:ilvl="0">
       <w:start w:val="1"/>
@@ -1775,7 +1775,7 @@
     </w:lvl>
   </w:abstractNum>
   <w:abstractNum w:abstractNumId="99412">
-    <w:nsid w:val="e30886f3"/>
+    <w:nsid w:val="8ff547da"/>
     <w:multiLevelType w:val="multilevel"/>
     <w:lvl w:ilvl="0">
       <w:start w:val="2"/>
@@ -1863,7 +1863,7 @@
     </w:lvl>
   </w:abstractNum>
   <w:abstractNum w:abstractNumId="99413">
-    <w:nsid w:val="2f06703f"/>
+    <w:nsid w:val="7d1c6d10"/>
     <w:multiLevelType w:val="multilevel"/>
     <w:lvl w:ilvl="0">
       <w:start w:val="3"/>
@@ -1951,7 +1951,7 @@
     </w:lvl>
   </w:abstractNum>
   <w:abstractNum w:abstractNumId="99414">
-    <w:nsid w:val="e13a9995"/>
+    <w:nsid w:val="a3045a23"/>
     <w:multiLevelType w:val="multilevel"/>
     <w:lvl w:ilvl="0">
       <w:start w:val="4"/>

</xml_diff>

<commit_message>
Finalized Dashboard layout, work needed on theme
</commit_message>
<xml_diff>
--- a/src/DeanDsouza_ANLY512-50_SU2016_FinalProject.docx
+++ b/src/DeanDsouza_ANLY512-50_SU2016_FinalProject.docx
@@ -35,7 +35,7 @@
         <w:pStyle w:val="Date"/>
       </w:pPr>
       <w:r>
-        <w:t xml:space="preserve">2016-08-05</w:t>
+        <w:t xml:space="preserve">2016-08-10</w:t>
       </w:r>
     </w:p>
     <w:p>
@@ -747,7 +747,7 @@
         <w:rPr>
           <w:rStyle w:val="VerbatimChar"/>
         </w:rPr>
-        <w:t xml:space="preserve">## [1] 22</w:t>
+        <w:t xml:space="preserve">## [1] NA</w:t>
       </w:r>
     </w:p>
     <w:p>
@@ -758,7 +758,7 @@
         <w:rPr>
           <w:rStyle w:val="VerbatimChar"/>
         </w:rPr>
-        <w:t xml:space="preserve">## [1] 22</w:t>
+        <w:t xml:space="preserve">## [1] NA</w:t>
       </w:r>
     </w:p>
     <w:p>
@@ -792,7 +792,7 @@
         <w:rPr>
           <w:rStyle w:val="VerbatimChar"/>
         </w:rPr>
-        <w:t xml:space="preserve">## [1] 29</w:t>
+        <w:t xml:space="preserve">## [1] 52</w:t>
       </w:r>
     </w:p>
     <w:p>
@@ -882,7 +882,7 @@
         <w:rPr>
           <w:rStyle w:val="VerbatimChar"/>
         </w:rPr>
-        <w:t xml:space="preserve">## [7,] 0.3050847 0.2372881  0.3050847  0.1016949 0.050847458     1</w:t>
+        <w:t xml:space="preserve">## [7,] 0.3398058 0.2038835  0.2621359  0.1067961 0.087378641     1</w:t>
       </w:r>
     </w:p>
     <w:p>
@@ -909,142 +909,70 @@
         <w:rPr>
           <w:rStyle w:val="VerbatimChar"/>
         </w:rPr>
-        <w:t xml:space="preserve">##               HrsSleep    HrsStudy     HrsRead HrsYoutube  HrsNetflix</w:t>
-      </w:r>
-      <w:r>
-        <w:br w:type="textWrapping"/>
-      </w:r>
-      <w:r>
-        <w:rPr>
-          <w:rStyle w:val="VerbatimChar"/>
-        </w:rPr>
-        <w:t xml:space="preserve">## HrsSleep    1.00000000 -0.24308629  0.20234009 0.04987505  0.09853612</w:t>
-      </w:r>
-      <w:r>
-        <w:br w:type="textWrapping"/>
-      </w:r>
-      <w:r>
-        <w:rPr>
-          <w:rStyle w:val="VerbatimChar"/>
-        </w:rPr>
-        <w:t xml:space="preserve">## HrsStudy   -0.24308629  1.00000000  0.24957663 0.34070358 -0.09006723</w:t>
-      </w:r>
-      <w:r>
-        <w:br w:type="textWrapping"/>
-      </w:r>
-      <w:r>
-        <w:rPr>
-          <w:rStyle w:val="VerbatimChar"/>
-        </w:rPr>
-        <w:t xml:space="preserve">## HrsRead     0.20234009  0.24957663  1.00000000 0.43933405  0.51192495</w:t>
-      </w:r>
-      <w:r>
-        <w:br w:type="textWrapping"/>
-      </w:r>
-      <w:r>
-        <w:rPr>
-          <w:rStyle w:val="VerbatimChar"/>
-        </w:rPr>
-        <w:t xml:space="preserve">## HrsYoutube  0.04987505  0.34070358  0.43933405 1.00000000  0.11885145</w:t>
-      </w:r>
-      <w:r>
-        <w:br w:type="textWrapping"/>
-      </w:r>
-      <w:r>
-        <w:rPr>
-          <w:rStyle w:val="VerbatimChar"/>
-        </w:rPr>
-        <w:t xml:space="preserve">## HrsNetflix  0.09853612 -0.09006723  0.51192495 0.11885145  1.00000000</w:t>
-      </w:r>
-      <w:r>
-        <w:br w:type="textWrapping"/>
-      </w:r>
-      <w:r>
-        <w:rPr>
-          <w:rStyle w:val="VerbatimChar"/>
-        </w:rPr>
-        <w:t xml:space="preserve">## HrsESO      0.26054979  0.15538008  0.13119915 0.56471017  0.13266144</w:t>
-      </w:r>
-      <w:r>
-        <w:br w:type="textWrapping"/>
-      </w:r>
-      <w:r>
-        <w:rPr>
-          <w:rStyle w:val="VerbatimChar"/>
-        </w:rPr>
-        <w:t xml:space="preserve">## Mcode      -0.06356676 -0.09605967 -0.01342152 0.03834176  0.23363750</w:t>
-      </w:r>
-      <w:r>
-        <w:br w:type="textWrapping"/>
-      </w:r>
-      <w:r>
-        <w:rPr>
-          <w:rStyle w:val="VerbatimChar"/>
-        </w:rPr>
-        <w:t xml:space="preserve">##                  HrsESO        Mcode</w:t>
-      </w:r>
-      <w:r>
-        <w:br w:type="textWrapping"/>
-      </w:r>
-      <w:r>
-        <w:rPr>
-          <w:rStyle w:val="VerbatimChar"/>
-        </w:rPr>
-        <w:t xml:space="preserve">## HrsSleep    0.260549794 -0.063566764</w:t>
-      </w:r>
-      <w:r>
-        <w:br w:type="textWrapping"/>
-      </w:r>
-      <w:r>
-        <w:rPr>
-          <w:rStyle w:val="VerbatimChar"/>
-        </w:rPr>
-        <w:t xml:space="preserve">## HrsStudy    0.155380080 -0.096059671</w:t>
-      </w:r>
-      <w:r>
-        <w:br w:type="textWrapping"/>
-      </w:r>
-      <w:r>
-        <w:rPr>
-          <w:rStyle w:val="VerbatimChar"/>
-        </w:rPr>
-        <w:t xml:space="preserve">## HrsRead     0.131199154 -0.013421519</w:t>
-      </w:r>
-      <w:r>
-        <w:br w:type="textWrapping"/>
-      </w:r>
-      <w:r>
-        <w:rPr>
-          <w:rStyle w:val="VerbatimChar"/>
-        </w:rPr>
-        <w:t xml:space="preserve">## HrsYoutube  0.564710172  0.038341760</w:t>
-      </w:r>
-      <w:r>
-        <w:br w:type="textWrapping"/>
-      </w:r>
-      <w:r>
-        <w:rPr>
-          <w:rStyle w:val="VerbatimChar"/>
-        </w:rPr>
-        <w:t xml:space="preserve">## HrsNetflix  0.132661443  0.233637495</w:t>
-      </w:r>
-      <w:r>
-        <w:br w:type="textWrapping"/>
-      </w:r>
-      <w:r>
-        <w:rPr>
-          <w:rStyle w:val="VerbatimChar"/>
-        </w:rPr>
-        <w:t xml:space="preserve">## HrsESO      1.000000000 -0.001476042</w:t>
-      </w:r>
-      <w:r>
-        <w:br w:type="textWrapping"/>
-      </w:r>
-      <w:r>
-        <w:rPr>
-          <w:rStyle w:val="VerbatimChar"/>
-        </w:rPr>
-        <w:t xml:space="preserve">## Mcode      -0.001476042  1.000000000</w:t>
+        <w:t xml:space="preserve">##            HrsSleep HrsStudy HrsRead HrsYoutube HrsNetflix HrsESO Mcode</w:t>
+      </w:r>
+      <w:r>
+        <w:br w:type="textWrapping"/>
+      </w:r>
+      <w:r>
+        <w:rPr>
+          <w:rStyle w:val="VerbatimChar"/>
+        </w:rPr>
+        <w:t xml:space="preserve">## HrsSleep          1       NA      NA         NA         NA     NA    NA</w:t>
+      </w:r>
+      <w:r>
+        <w:br w:type="textWrapping"/>
+      </w:r>
+      <w:r>
+        <w:rPr>
+          <w:rStyle w:val="VerbatimChar"/>
+        </w:rPr>
+        <w:t xml:space="preserve">## HrsStudy         NA        1      NA         NA         NA     NA    NA</w:t>
+      </w:r>
+      <w:r>
+        <w:br w:type="textWrapping"/>
+      </w:r>
+      <w:r>
+        <w:rPr>
+          <w:rStyle w:val="VerbatimChar"/>
+        </w:rPr>
+        <w:t xml:space="preserve">## HrsRead          NA       NA       1         NA         NA     NA    NA</w:t>
+      </w:r>
+      <w:r>
+        <w:br w:type="textWrapping"/>
+      </w:r>
+      <w:r>
+        <w:rPr>
+          <w:rStyle w:val="VerbatimChar"/>
+        </w:rPr>
+        <w:t xml:space="preserve">## HrsYoutube       NA       NA      NA          1         NA     NA    NA</w:t>
+      </w:r>
+      <w:r>
+        <w:br w:type="textWrapping"/>
+      </w:r>
+      <w:r>
+        <w:rPr>
+          <w:rStyle w:val="VerbatimChar"/>
+        </w:rPr>
+        <w:t xml:space="preserve">## HrsNetflix       NA       NA      NA         NA          1     NA    NA</w:t>
+      </w:r>
+      <w:r>
+        <w:br w:type="textWrapping"/>
+      </w:r>
+      <w:r>
+        <w:rPr>
+          <w:rStyle w:val="VerbatimChar"/>
+        </w:rPr>
+        <w:t xml:space="preserve">## HrsESO           NA       NA      NA         NA         NA      1    NA</w:t>
+      </w:r>
+      <w:r>
+        <w:br w:type="textWrapping"/>
+      </w:r>
+      <w:r>
+        <w:rPr>
+          <w:rStyle w:val="VerbatimChar"/>
+        </w:rPr>
+        <w:t xml:space="preserve">## Mcode            NA       NA      NA         NA         NA     NA     1</w:t>
       </w:r>
     </w:p>
     <w:p>
@@ -1072,25 +1000,25 @@
         <w:rPr>
           <w:rStyle w:val="VerbatimChar"/>
         </w:rPr>
-        <w:t xml:space="preserve">##           DistWalk  HrsSleep</w:t>
-      </w:r>
-      <w:r>
-        <w:br w:type="textWrapping"/>
-      </w:r>
-      <w:r>
-        <w:rPr>
-          <w:rStyle w:val="VerbatimChar"/>
-        </w:rPr>
-        <w:t xml:space="preserve">## DistWalk 1.0000000 0.0709646</w:t>
-      </w:r>
-      <w:r>
-        <w:br w:type="textWrapping"/>
-      </w:r>
-      <w:r>
-        <w:rPr>
-          <w:rStyle w:val="VerbatimChar"/>
-        </w:rPr>
-        <w:t xml:space="preserve">## HrsSleep 0.0709646 1.0000000</w:t>
+        <w:t xml:space="preserve">##          DistWalk HrsSleep</w:t>
+      </w:r>
+      <w:r>
+        <w:br w:type="textWrapping"/>
+      </w:r>
+      <w:r>
+        <w:rPr>
+          <w:rStyle w:val="VerbatimChar"/>
+        </w:rPr>
+        <w:t xml:space="preserve">## DistWalk        1       NA</w:t>
+      </w:r>
+      <w:r>
+        <w:br w:type="textWrapping"/>
+      </w:r>
+      <w:r>
+        <w:rPr>
+          <w:rStyle w:val="VerbatimChar"/>
+        </w:rPr>
+        <w:t xml:space="preserve">## HrsSleep       NA        1</w:t>
       </w:r>
     </w:p>
     <w:p>
@@ -1109,34 +1037,34 @@
         <w:rPr>
           <w:rStyle w:val="VerbatimChar"/>
         </w:rPr>
-        <w:t xml:space="preserve">##             DistTrav   DistWalk    HrsSleep</w:t>
-      </w:r>
-      <w:r>
-        <w:br w:type="textWrapping"/>
-      </w:r>
-      <w:r>
-        <w:rPr>
-          <w:rStyle w:val="VerbatimChar"/>
-        </w:rPr>
-        <w:t xml:space="preserve">## DistTrav  1.00000000 -0.3406476 -0.07743456</w:t>
-      </w:r>
-      <w:r>
-        <w:br w:type="textWrapping"/>
-      </w:r>
-      <w:r>
-        <w:rPr>
-          <w:rStyle w:val="VerbatimChar"/>
-        </w:rPr>
-        <w:t xml:space="preserve">## DistWalk -0.34064764  1.0000000  0.07096460</w:t>
-      </w:r>
-      <w:r>
-        <w:br w:type="textWrapping"/>
-      </w:r>
-      <w:r>
-        <w:rPr>
-          <w:rStyle w:val="VerbatimChar"/>
-        </w:rPr>
-        <w:t xml:space="preserve">## HrsSleep -0.07743456  0.0709646  1.00000000</w:t>
+        <w:t xml:space="preserve">##          DistTrav DistWalk HrsSleep</w:t>
+      </w:r>
+      <w:r>
+        <w:br w:type="textWrapping"/>
+      </w:r>
+      <w:r>
+        <w:rPr>
+          <w:rStyle w:val="VerbatimChar"/>
+        </w:rPr>
+        <w:t xml:space="preserve">## DistTrav        1       NA       NA</w:t>
+      </w:r>
+      <w:r>
+        <w:br w:type="textWrapping"/>
+      </w:r>
+      <w:r>
+        <w:rPr>
+          <w:rStyle w:val="VerbatimChar"/>
+        </w:rPr>
+        <w:t xml:space="preserve">## DistWalk       NA        1       NA</w:t>
+      </w:r>
+      <w:r>
+        <w:br w:type="textWrapping"/>
+      </w:r>
+      <w:r>
+        <w:rPr>
+          <w:rStyle w:val="VerbatimChar"/>
+        </w:rPr>
+        <w:t xml:space="preserve">## HrsSleep       NA       NA        1</w:t>
       </w:r>
     </w:p>
     <w:p>
@@ -1174,328 +1102,46 @@
         </w:numPr>
       </w:pPr>
       <w:r>
-        <w:t xml:space="preserve">The first question can be visualized better with the help of a line plot distinguished by the amount spent in each category (in our data frame they are separate variables)</w:t>
-      </w:r>
-    </w:p>
-    <w:p>
-      <w:pPr>
-        <w:pStyle w:val="FirstParagraph"/>
-      </w:pPr>
-      <w:r>
-        <w:drawing>
-          <wp:inline>
-            <wp:extent cx="4610100" cy="3695700"/>
-            <wp:effectExtent b="0" l="0" r="0" t="0"/>
-            <wp:docPr descr="" id="1" name="Picture"/>
-            <a:graphic>
-              <a:graphicData uri="http://schemas.openxmlformats.org/drawingml/2006/picture">
-                <pic:pic>
-                  <pic:nvPicPr>
-                    <pic:cNvPr descr="DeanDsouza_ANLY512-50_SU2016_FinalProject_files/figure-docx/unnamed-chunk-9-1.png" id="0" name="Picture"/>
-                    <pic:cNvPicPr>
-                      <a:picLocks noChangeArrowheads="1" noChangeAspect="1"/>
-                    </pic:cNvPicPr>
-                  </pic:nvPicPr>
-                  <pic:blipFill>
-                    <a:blip r:embed="rId24"/>
-                    <a:stretch>
-                      <a:fillRect/>
-                    </a:stretch>
-                  </pic:blipFill>
-                  <pic:spPr bwMode="auto">
-                    <a:xfrm>
-                      <a:off x="0" y="0"/>
-                      <a:ext cx="4610100" cy="3695700"/>
-                    </a:xfrm>
-                    <a:prstGeom prst="rect">
-                      <a:avLst/>
-                    </a:prstGeom>
-                    <a:noFill/>
-                    <a:ln w="9525">
-                      <a:noFill/>
-                      <a:headEnd/>
-                      <a:tailEnd/>
-                    </a:ln>
-                  </pic:spPr>
-                </pic:pic>
-              </a:graphicData>
-            </a:graphic>
-          </wp:inline>
-        </w:drawing>
-      </w:r>
-    </w:p>
-    <w:p>
-      <w:pPr>
-        <w:pStyle w:val="BodyText"/>
-      </w:pPr>
-      <w:r>
-        <w:t xml:space="preserve">We could take it a step further by facetting the plot for clarity:</w:t>
-      </w:r>
-    </w:p>
-    <w:p>
-      <w:pPr>
-        <w:pStyle w:val="BodyText"/>
-      </w:pPr>
-      <w:r>
-        <w:drawing>
-          <wp:inline>
-            <wp:extent cx="4610100" cy="3695700"/>
-            <wp:effectExtent b="0" l="0" r="0" t="0"/>
-            <wp:docPr descr="" id="1" name="Picture"/>
-            <a:graphic>
-              <a:graphicData uri="http://schemas.openxmlformats.org/drawingml/2006/picture">
-                <pic:pic>
-                  <pic:nvPicPr>
-                    <pic:cNvPr descr="DeanDsouza_ANLY512-50_SU2016_FinalProject_files/figure-docx/unnamed-chunk-10-1.png" id="0" name="Picture"/>
-                    <pic:cNvPicPr>
-                      <a:picLocks noChangeArrowheads="1" noChangeAspect="1"/>
-                    </pic:cNvPicPr>
-                  </pic:nvPicPr>
-                  <pic:blipFill>
-                    <a:blip r:embed="rId25"/>
-                    <a:stretch>
-                      <a:fillRect/>
-                    </a:stretch>
-                  </pic:blipFill>
-                  <pic:spPr bwMode="auto">
-                    <a:xfrm>
-                      <a:off x="0" y="0"/>
-                      <a:ext cx="4610100" cy="3695700"/>
-                    </a:xfrm>
-                    <a:prstGeom prst="rect">
-                      <a:avLst/>
-                    </a:prstGeom>
-                    <a:noFill/>
-                    <a:ln w="9525">
-                      <a:noFill/>
-                      <a:headEnd/>
-                      <a:tailEnd/>
-                    </a:ln>
-                  </pic:spPr>
-                </pic:pic>
-              </a:graphicData>
-            </a:graphic>
-          </wp:inline>
-        </w:drawing>
+        <w:t xml:space="preserve">The first question can be visualized better with the help of a line plot distinguished by the amount spent in each category (in our data frame they are separate variables).</w:t>
       </w:r>
     </w:p>
     <w:p>
       <w:pPr>
         <w:pStyle w:val="Compact"/>
         <w:numPr>
-          <w:numId w:val="1003"/>
+          <w:numId w:val="1002"/>
           <w:ilvl w:val="0"/>
         </w:numPr>
       </w:pPr>
       <w:r>
-        <w:t xml:space="preserve">The second question can be visualized better with the help of a line plot as follows:</w:t>
-      </w:r>
-    </w:p>
-    <w:p>
-      <w:pPr>
-        <w:pStyle w:val="FirstParagraph"/>
-      </w:pPr>
-      <w:r>
-        <w:drawing>
-          <wp:inline>
-            <wp:extent cx="4660900" cy="3746500"/>
-            <wp:effectExtent b="0" l="0" r="0" t="0"/>
-            <wp:docPr descr="" id="1" name="Picture"/>
-            <a:graphic>
-              <a:graphicData uri="http://schemas.openxmlformats.org/drawingml/2006/picture">
-                <pic:pic>
-                  <pic:nvPicPr>
-                    <pic:cNvPr descr="DeanDsouza_ANLY512-50_SU2016_FinalProject_files/figure-docx/unnamed-chunk-11-1.png" id="0" name="Picture"/>
-                    <pic:cNvPicPr>
-                      <a:picLocks noChangeArrowheads="1" noChangeAspect="1"/>
-                    </pic:cNvPicPr>
-                  </pic:nvPicPr>
-                  <pic:blipFill>
-                    <a:blip r:embed="rId26"/>
-                    <a:stretch>
-                      <a:fillRect/>
-                    </a:stretch>
-                  </pic:blipFill>
-                  <pic:spPr bwMode="auto">
-                    <a:xfrm>
-                      <a:off x="0" y="0"/>
-                      <a:ext cx="4660900" cy="3746500"/>
-                    </a:xfrm>
-                    <a:prstGeom prst="rect">
-                      <a:avLst/>
-                    </a:prstGeom>
-                    <a:noFill/>
-                    <a:ln w="9525">
-                      <a:noFill/>
-                      <a:headEnd/>
-                      <a:tailEnd/>
-                    </a:ln>
-                  </pic:spPr>
-                </pic:pic>
-              </a:graphicData>
-            </a:graphic>
-          </wp:inline>
-        </w:drawing>
-      </w:r>
-      <w:r>
-        <w:drawing>
-          <wp:inline>
-            <wp:extent cx="4660900" cy="3746500"/>
-            <wp:effectExtent b="0" l="0" r="0" t="0"/>
-            <wp:docPr descr="" id="1" name="Picture"/>
-            <a:graphic>
-              <a:graphicData uri="http://schemas.openxmlformats.org/drawingml/2006/picture">
-                <pic:pic>
-                  <pic:nvPicPr>
-                    <pic:cNvPr descr="DeanDsouza_ANLY512-50_SU2016_FinalProject_files/figure-docx/unnamed-chunk-11-2.png" id="0" name="Picture"/>
-                    <pic:cNvPicPr>
-                      <a:picLocks noChangeArrowheads="1" noChangeAspect="1"/>
-                    </pic:cNvPicPr>
-                  </pic:nvPicPr>
-                  <pic:blipFill>
-                    <a:blip r:embed="rId27"/>
-                    <a:stretch>
-                      <a:fillRect/>
-                    </a:stretch>
-                  </pic:blipFill>
-                  <pic:spPr bwMode="auto">
-                    <a:xfrm>
-                      <a:off x="0" y="0"/>
-                      <a:ext cx="4660900" cy="3746500"/>
-                    </a:xfrm>
-                    <a:prstGeom prst="rect">
-                      <a:avLst/>
-                    </a:prstGeom>
-                    <a:noFill/>
-                    <a:ln w="9525">
-                      <a:noFill/>
-                      <a:headEnd/>
-                      <a:tailEnd/>
-                    </a:ln>
-                  </pic:spPr>
-                </pic:pic>
-              </a:graphicData>
-            </a:graphic>
-          </wp:inline>
-        </w:drawing>
+        <w:t xml:space="preserve">The second question can be visualized better with the help of a line plot as follows.</w:t>
       </w:r>
     </w:p>
     <w:p>
       <w:pPr>
         <w:pStyle w:val="Compact"/>
         <w:numPr>
-          <w:numId w:val="1004"/>
+          <w:numId w:val="1002"/>
           <w:ilvl w:val="0"/>
         </w:numPr>
       </w:pPr>
       <w:r>
-        <w:t xml:space="preserve">The third question can be better visualized with the help of a scatterplot as follows:</w:t>
-      </w:r>
-    </w:p>
-    <w:p>
-      <w:pPr>
-        <w:pStyle w:val="FirstParagraph"/>
-      </w:pPr>
-      <w:r>
-        <w:drawing>
-          <wp:inline>
-            <wp:extent cx="4660900" cy="3746500"/>
-            <wp:effectExtent b="0" l="0" r="0" t="0"/>
-            <wp:docPr descr="" id="1" name="Picture"/>
-            <a:graphic>
-              <a:graphicData uri="http://schemas.openxmlformats.org/drawingml/2006/picture">
-                <pic:pic>
-                  <pic:nvPicPr>
-                    <pic:cNvPr descr="DeanDsouza_ANLY512-50_SU2016_FinalProject_files/figure-docx/unnamed-chunk-12-1.png" id="0" name="Picture"/>
-                    <pic:cNvPicPr>
-                      <a:picLocks noChangeArrowheads="1" noChangeAspect="1"/>
-                    </pic:cNvPicPr>
-                  </pic:nvPicPr>
-                  <pic:blipFill>
-                    <a:blip r:embed="rId28"/>
-                    <a:stretch>
-                      <a:fillRect/>
-                    </a:stretch>
-                  </pic:blipFill>
-                  <pic:spPr bwMode="auto">
-                    <a:xfrm>
-                      <a:off x="0" y="0"/>
-                      <a:ext cx="4660900" cy="3746500"/>
-                    </a:xfrm>
-                    <a:prstGeom prst="rect">
-                      <a:avLst/>
-                    </a:prstGeom>
-                    <a:noFill/>
-                    <a:ln w="9525">
-                      <a:noFill/>
-                      <a:headEnd/>
-                      <a:tailEnd/>
-                    </a:ln>
-                  </pic:spPr>
-                </pic:pic>
-              </a:graphicData>
-            </a:graphic>
-          </wp:inline>
-        </w:drawing>
+        <w:t xml:space="preserve">The third question can be better visualized with the help of a scatterplot as follows.</w:t>
+      </w:r>
+      <w:r>
+        <w:br w:type="textWrapping"/>
       </w:r>
     </w:p>
     <w:p>
       <w:pPr>
         <w:pStyle w:val="Compact"/>
         <w:numPr>
-          <w:numId w:val="1005"/>
+          <w:numId w:val="1002"/>
           <w:ilvl w:val="0"/>
         </w:numPr>
       </w:pPr>
       <w:r>
         <w:t xml:space="preserve">The final question can be better visualized with the help of a scatterplot keeping the distance travelled as a factor for the size of points.</w:t>
-      </w:r>
-    </w:p>
-    <w:p>
-      <w:pPr>
-        <w:pStyle w:val="FirstParagraph"/>
-      </w:pPr>
-      <w:r>
-        <w:drawing>
-          <wp:inline>
-            <wp:extent cx="4660900" cy="3746500"/>
-            <wp:effectExtent b="0" l="0" r="0" t="0"/>
-            <wp:docPr descr="" id="1" name="Picture"/>
-            <a:graphic>
-              <a:graphicData uri="http://schemas.openxmlformats.org/drawingml/2006/picture">
-                <pic:pic>
-                  <pic:nvPicPr>
-                    <pic:cNvPr descr="DeanDsouza_ANLY512-50_SU2016_FinalProject_files/figure-docx/unnamed-chunk-13-1.png" id="0" name="Picture"/>
-                    <pic:cNvPicPr>
-                      <a:picLocks noChangeArrowheads="1" noChangeAspect="1"/>
-                    </pic:cNvPicPr>
-                  </pic:nvPicPr>
-                  <pic:blipFill>
-                    <a:blip r:embed="rId29"/>
-                    <a:stretch>
-                      <a:fillRect/>
-                    </a:stretch>
-                  </pic:blipFill>
-                  <pic:spPr bwMode="auto">
-                    <a:xfrm>
-                      <a:off x="0" y="0"/>
-                      <a:ext cx="4660900" cy="3746500"/>
-                    </a:xfrm>
-                    <a:prstGeom prst="rect">
-                      <a:avLst/>
-                    </a:prstGeom>
-                    <a:noFill/>
-                    <a:ln w="9525">
-                      <a:noFill/>
-                      <a:headEnd/>
-                      <a:tailEnd/>
-                    </a:ln>
-                  </pic:spPr>
-                </pic:pic>
-              </a:graphicData>
-            </a:graphic>
-          </wp:inline>
-        </w:drawing>
       </w:r>
     </w:p>
     <w:sectPr/>
@@ -1606,7 +1252,7 @@
     </w:lvl>
   </w:abstractNum>
   <w:abstractNum w:abstractNumId="990">
-    <w:nsid w:val="7731110b"/>
+    <w:nsid w:val="7ddb6ae0"/>
     <w:multiLevelType w:val="multilevel"/>
     <w:lvl w:ilvl="0">
       <w:numFmt w:val="bullet"/>
@@ -1687,7 +1333,7 @@
     </w:lvl>
   </w:abstractNum>
   <w:abstractNum w:abstractNumId="99411">
-    <w:nsid w:val="23d9224f"/>
+    <w:nsid w:val="f8737ed0"/>
     <w:multiLevelType w:val="multilevel"/>
     <w:lvl w:ilvl="0">
       <w:start w:val="1"/>
@@ -1763,270 +1409,6 @@
     </w:lvl>
     <w:lvl w:ilvl="6">
       <w:start w:val="1"/>
-      <w:numFmt w:val="decimal"/>
-      <w:lvlText w:val="%7."/>
-      <w:lvlJc w:val="left"/>
-      <w:pPr>
-        <w:tabs>
-          <w:tab w:val="num" w:pos="4320"/>
-        </w:tabs>
-        <w:ind w:left="4800" w:hanging="480"/>
-      </w:pPr>
-    </w:lvl>
-  </w:abstractNum>
-  <w:abstractNum w:abstractNumId="99412">
-    <w:nsid w:val="8ff547da"/>
-    <w:multiLevelType w:val="multilevel"/>
-    <w:lvl w:ilvl="0">
-      <w:start w:val="2"/>
-      <w:numFmt w:val="decimal"/>
-      <w:lvlText w:val="%1."/>
-      <w:lvlJc w:val="left"/>
-      <w:pPr>
-        <w:tabs>
-          <w:tab w:val="num" w:pos="0"/>
-        </w:tabs>
-        <w:ind w:left="480" w:hanging="480"/>
-      </w:pPr>
-    </w:lvl>
-    <w:lvl w:ilvl="1">
-      <w:start w:val="2"/>
-      <w:numFmt w:val="decimal"/>
-      <w:lvlText w:val="%2."/>
-      <w:lvlJc w:val="left"/>
-      <w:pPr>
-        <w:tabs>
-          <w:tab w:val="num" w:pos="720"/>
-        </w:tabs>
-        <w:ind w:left="1200" w:hanging="480"/>
-      </w:pPr>
-    </w:lvl>
-    <w:lvl w:ilvl="2">
-      <w:start w:val="2"/>
-      <w:numFmt w:val="decimal"/>
-      <w:lvlText w:val="%3."/>
-      <w:lvlJc w:val="left"/>
-      <w:pPr>
-        <w:tabs>
-          <w:tab w:val="num" w:pos="1440"/>
-        </w:tabs>
-        <w:ind w:left="1920" w:hanging="480"/>
-      </w:pPr>
-    </w:lvl>
-    <w:lvl w:ilvl="3">
-      <w:start w:val="2"/>
-      <w:numFmt w:val="decimal"/>
-      <w:lvlText w:val="%4."/>
-      <w:lvlJc w:val="left"/>
-      <w:pPr>
-        <w:tabs>
-          <w:tab w:val="num" w:pos="2160"/>
-        </w:tabs>
-        <w:ind w:left="2640" w:hanging="480"/>
-      </w:pPr>
-    </w:lvl>
-    <w:lvl w:ilvl="4">
-      <w:start w:val="2"/>
-      <w:numFmt w:val="decimal"/>
-      <w:lvlText w:val="%5."/>
-      <w:lvlJc w:val="left"/>
-      <w:pPr>
-        <w:tabs>
-          <w:tab w:val="num" w:pos="2880"/>
-        </w:tabs>
-        <w:ind w:left="3360" w:hanging="480"/>
-      </w:pPr>
-    </w:lvl>
-    <w:lvl w:ilvl="5">
-      <w:start w:val="2"/>
-      <w:numFmt w:val="decimal"/>
-      <w:lvlText w:val="%6."/>
-      <w:lvlJc w:val="left"/>
-      <w:pPr>
-        <w:tabs>
-          <w:tab w:val="num" w:pos="3600"/>
-        </w:tabs>
-        <w:ind w:left="4080" w:hanging="480"/>
-      </w:pPr>
-    </w:lvl>
-    <w:lvl w:ilvl="6">
-      <w:start w:val="2"/>
-      <w:numFmt w:val="decimal"/>
-      <w:lvlText w:val="%7."/>
-      <w:lvlJc w:val="left"/>
-      <w:pPr>
-        <w:tabs>
-          <w:tab w:val="num" w:pos="4320"/>
-        </w:tabs>
-        <w:ind w:left="4800" w:hanging="480"/>
-      </w:pPr>
-    </w:lvl>
-  </w:abstractNum>
-  <w:abstractNum w:abstractNumId="99413">
-    <w:nsid w:val="7d1c6d10"/>
-    <w:multiLevelType w:val="multilevel"/>
-    <w:lvl w:ilvl="0">
-      <w:start w:val="3"/>
-      <w:numFmt w:val="decimal"/>
-      <w:lvlText w:val="%1."/>
-      <w:lvlJc w:val="left"/>
-      <w:pPr>
-        <w:tabs>
-          <w:tab w:val="num" w:pos="0"/>
-        </w:tabs>
-        <w:ind w:left="480" w:hanging="480"/>
-      </w:pPr>
-    </w:lvl>
-    <w:lvl w:ilvl="1">
-      <w:start w:val="3"/>
-      <w:numFmt w:val="decimal"/>
-      <w:lvlText w:val="%2."/>
-      <w:lvlJc w:val="left"/>
-      <w:pPr>
-        <w:tabs>
-          <w:tab w:val="num" w:pos="720"/>
-        </w:tabs>
-        <w:ind w:left="1200" w:hanging="480"/>
-      </w:pPr>
-    </w:lvl>
-    <w:lvl w:ilvl="2">
-      <w:start w:val="3"/>
-      <w:numFmt w:val="decimal"/>
-      <w:lvlText w:val="%3."/>
-      <w:lvlJc w:val="left"/>
-      <w:pPr>
-        <w:tabs>
-          <w:tab w:val="num" w:pos="1440"/>
-        </w:tabs>
-        <w:ind w:left="1920" w:hanging="480"/>
-      </w:pPr>
-    </w:lvl>
-    <w:lvl w:ilvl="3">
-      <w:start w:val="3"/>
-      <w:numFmt w:val="decimal"/>
-      <w:lvlText w:val="%4."/>
-      <w:lvlJc w:val="left"/>
-      <w:pPr>
-        <w:tabs>
-          <w:tab w:val="num" w:pos="2160"/>
-        </w:tabs>
-        <w:ind w:left="2640" w:hanging="480"/>
-      </w:pPr>
-    </w:lvl>
-    <w:lvl w:ilvl="4">
-      <w:start w:val="3"/>
-      <w:numFmt w:val="decimal"/>
-      <w:lvlText w:val="%5."/>
-      <w:lvlJc w:val="left"/>
-      <w:pPr>
-        <w:tabs>
-          <w:tab w:val="num" w:pos="2880"/>
-        </w:tabs>
-        <w:ind w:left="3360" w:hanging="480"/>
-      </w:pPr>
-    </w:lvl>
-    <w:lvl w:ilvl="5">
-      <w:start w:val="3"/>
-      <w:numFmt w:val="decimal"/>
-      <w:lvlText w:val="%6."/>
-      <w:lvlJc w:val="left"/>
-      <w:pPr>
-        <w:tabs>
-          <w:tab w:val="num" w:pos="3600"/>
-        </w:tabs>
-        <w:ind w:left="4080" w:hanging="480"/>
-      </w:pPr>
-    </w:lvl>
-    <w:lvl w:ilvl="6">
-      <w:start w:val="3"/>
-      <w:numFmt w:val="decimal"/>
-      <w:lvlText w:val="%7."/>
-      <w:lvlJc w:val="left"/>
-      <w:pPr>
-        <w:tabs>
-          <w:tab w:val="num" w:pos="4320"/>
-        </w:tabs>
-        <w:ind w:left="4800" w:hanging="480"/>
-      </w:pPr>
-    </w:lvl>
-  </w:abstractNum>
-  <w:abstractNum w:abstractNumId="99414">
-    <w:nsid w:val="a3045a23"/>
-    <w:multiLevelType w:val="multilevel"/>
-    <w:lvl w:ilvl="0">
-      <w:start w:val="4"/>
-      <w:numFmt w:val="decimal"/>
-      <w:lvlText w:val="%1."/>
-      <w:lvlJc w:val="left"/>
-      <w:pPr>
-        <w:tabs>
-          <w:tab w:val="num" w:pos="0"/>
-        </w:tabs>
-        <w:ind w:left="480" w:hanging="480"/>
-      </w:pPr>
-    </w:lvl>
-    <w:lvl w:ilvl="1">
-      <w:start w:val="4"/>
-      <w:numFmt w:val="decimal"/>
-      <w:lvlText w:val="%2."/>
-      <w:lvlJc w:val="left"/>
-      <w:pPr>
-        <w:tabs>
-          <w:tab w:val="num" w:pos="720"/>
-        </w:tabs>
-        <w:ind w:left="1200" w:hanging="480"/>
-      </w:pPr>
-    </w:lvl>
-    <w:lvl w:ilvl="2">
-      <w:start w:val="4"/>
-      <w:numFmt w:val="decimal"/>
-      <w:lvlText w:val="%3."/>
-      <w:lvlJc w:val="left"/>
-      <w:pPr>
-        <w:tabs>
-          <w:tab w:val="num" w:pos="1440"/>
-        </w:tabs>
-        <w:ind w:left="1920" w:hanging="480"/>
-      </w:pPr>
-    </w:lvl>
-    <w:lvl w:ilvl="3">
-      <w:start w:val="4"/>
-      <w:numFmt w:val="decimal"/>
-      <w:lvlText w:val="%4."/>
-      <w:lvlJc w:val="left"/>
-      <w:pPr>
-        <w:tabs>
-          <w:tab w:val="num" w:pos="2160"/>
-        </w:tabs>
-        <w:ind w:left="2640" w:hanging="480"/>
-      </w:pPr>
-    </w:lvl>
-    <w:lvl w:ilvl="4">
-      <w:start w:val="4"/>
-      <w:numFmt w:val="decimal"/>
-      <w:lvlText w:val="%5."/>
-      <w:lvlJc w:val="left"/>
-      <w:pPr>
-        <w:tabs>
-          <w:tab w:val="num" w:pos="2880"/>
-        </w:tabs>
-        <w:ind w:left="3360" w:hanging="480"/>
-      </w:pPr>
-    </w:lvl>
-    <w:lvl w:ilvl="5">
-      <w:start w:val="4"/>
-      <w:numFmt w:val="decimal"/>
-      <w:lvlText w:val="%6."/>
-      <w:lvlJc w:val="left"/>
-      <w:pPr>
-        <w:tabs>
-          <w:tab w:val="num" w:pos="3600"/>
-        </w:tabs>
-        <w:ind w:left="4080" w:hanging="480"/>
-      </w:pPr>
-    </w:lvl>
-    <w:lvl w:ilvl="6">
-      <w:start w:val="4"/>
       <w:numFmt w:val="decimal"/>
       <w:lvlText w:val="%7."/>
       <w:lvlJc w:val="left"/>
@@ -2090,78 +1472,6 @@
     </w:lvlOverride>
     <w:lvlOverride w:ilvl="6">
       <w:startOverride w:val="1"/>
-    </w:lvlOverride>
-  </w:num>
-  <w:num w:numId="1003">
-    <w:abstractNumId w:val="99412"/>
-    <w:lvlOverride w:ilvl="0">
-      <w:startOverride w:val="2"/>
-    </w:lvlOverride>
-    <w:lvlOverride w:ilvl="1">
-      <w:startOverride w:val="2"/>
-    </w:lvlOverride>
-    <w:lvlOverride w:ilvl="2">
-      <w:startOverride w:val="2"/>
-    </w:lvlOverride>
-    <w:lvlOverride w:ilvl="3">
-      <w:startOverride w:val="2"/>
-    </w:lvlOverride>
-    <w:lvlOverride w:ilvl="4">
-      <w:startOverride w:val="2"/>
-    </w:lvlOverride>
-    <w:lvlOverride w:ilvl="5">
-      <w:startOverride w:val="2"/>
-    </w:lvlOverride>
-    <w:lvlOverride w:ilvl="6">
-      <w:startOverride w:val="2"/>
-    </w:lvlOverride>
-  </w:num>
-  <w:num w:numId="1004">
-    <w:abstractNumId w:val="99413"/>
-    <w:lvlOverride w:ilvl="0">
-      <w:startOverride w:val="3"/>
-    </w:lvlOverride>
-    <w:lvlOverride w:ilvl="1">
-      <w:startOverride w:val="3"/>
-    </w:lvlOverride>
-    <w:lvlOverride w:ilvl="2">
-      <w:startOverride w:val="3"/>
-    </w:lvlOverride>
-    <w:lvlOverride w:ilvl="3">
-      <w:startOverride w:val="3"/>
-    </w:lvlOverride>
-    <w:lvlOverride w:ilvl="4">
-      <w:startOverride w:val="3"/>
-    </w:lvlOverride>
-    <w:lvlOverride w:ilvl="5">
-      <w:startOverride w:val="3"/>
-    </w:lvlOverride>
-    <w:lvlOverride w:ilvl="6">
-      <w:startOverride w:val="3"/>
-    </w:lvlOverride>
-  </w:num>
-  <w:num w:numId="1005">
-    <w:abstractNumId w:val="99414"/>
-    <w:lvlOverride w:ilvl="0">
-      <w:startOverride w:val="4"/>
-    </w:lvlOverride>
-    <w:lvlOverride w:ilvl="1">
-      <w:startOverride w:val="4"/>
-    </w:lvlOverride>
-    <w:lvlOverride w:ilvl="2">
-      <w:startOverride w:val="4"/>
-    </w:lvlOverride>
-    <w:lvlOverride w:ilvl="3">
-      <w:startOverride w:val="4"/>
-    </w:lvlOverride>
-    <w:lvlOverride w:ilvl="4">
-      <w:startOverride w:val="4"/>
-    </w:lvlOverride>
-    <w:lvlOverride w:ilvl="5">
-      <w:startOverride w:val="4"/>
-    </w:lvlOverride>
-    <w:lvlOverride w:ilvl="6">
-      <w:startOverride w:val="4"/>
     </w:lvlOverride>
   </w:num>
 </w:numbering>

</xml_diff>

<commit_message>
Modified source and rendered files for better explanations and to fit the space constraints
</commit_message>
<xml_diff>
--- a/src/DeanDsouza_ANLY512-50_SU2016_FinalProject.docx
+++ b/src/DeanDsouza_ANLY512-50_SU2016_FinalProject.docx
@@ -35,7 +35,7 @@
         <w:pStyle w:val="Date"/>
       </w:pPr>
       <w:r>
-        <w:t xml:space="preserve">2016-08-10</w:t>
+        <w:t xml:space="preserve">2016-08-11</w:t>
       </w:r>
     </w:p>
     <w:p>
@@ -53,7 +53,7 @@
         <w:pStyle w:val="FirstParagraph"/>
       </w:pPr>
       <w:r>
-        <w:t xml:space="preserve">The data collection process was done over a period of roughly 44 days (from 06/22/2016 - 08/04/2016) and was driven by the following main questions:</w:t>
+        <w:t xml:space="preserve">The data collection process was done over a period of roughly 51 days (from 06/22/2016 - 08/11/2016) and was driven by the following main questions:</w:t>
       </w:r>
     </w:p>
     <w:p>
@@ -127,590 +127,69 @@
         <w:t xml:space="preserve"> </w:t>
       </w:r>
       <w:r>
-        <w:t xml:space="preserve">The data can hence be described as follows:</w:t>
-      </w:r>
-    </w:p>
-    <w:p>
-      <w:pPr>
-        <w:pStyle w:val="TableCaption"/>
-      </w:pPr>
-      <w:r>
-        <w:t xml:space="preserve">Variables Description</w:t>
-      </w:r>
-    </w:p>
-    <w:tbl>
-      <w:tblPr>
-        <w:tblStyle w:val="TableNormal"/>
-        <w:tblW w:type="pct" w:w="0.0"/>
-        <w:tblLook w:firstRow="1"/>
-        <w:tblCaption w:val="Variables Description"/>
-      </w:tblPr>
-      <w:tblGrid/>
-      <w:tr>
-        <w:trPr>
-          <w:cnfStyle w:firstRow="1"/>
-        </w:trPr>
-        <w:tc>
-          <w:tcPr>
-            <w:tcBorders>
-              <w:bottom w:val="single"/>
-            </w:tcBorders>
-            <w:vAlign w:val="bottom"/>
-          </w:tcPr>
-          <w:p>
-            <w:pPr>
-              <w:pStyle w:val="Compact"/>
-              <w:jc w:val="left"/>
-            </w:pPr>
-            <w:r>
-              <w:t xml:space="preserve">Variable Name</w:t>
-            </w:r>
-          </w:p>
-        </w:tc>
-        <w:tc>
-          <w:tcPr>
-            <w:tcBorders>
-              <w:bottom w:val="single"/>
-            </w:tcBorders>
-            <w:vAlign w:val="bottom"/>
-          </w:tcPr>
-          <w:p>
-            <w:pPr>
-              <w:pStyle w:val="Compact"/>
-              <w:jc w:val="left"/>
-            </w:pPr>
-            <w:r>
-              <w:t xml:space="preserve">Description</w:t>
-            </w:r>
-          </w:p>
-        </w:tc>
-      </w:tr>
-      <w:tr>
-        <w:tc>
-          <w:p>
-            <w:pPr>
-              <w:pStyle w:val="Compact"/>
-              <w:jc w:val="left"/>
-            </w:pPr>
-            <w:r>
-              <w:t xml:space="preserve">Day</w:t>
-            </w:r>
-          </w:p>
-        </w:tc>
-        <w:tc>
-          <w:p>
-            <w:pPr>
-              <w:pStyle w:val="Compact"/>
-              <w:jc w:val="left"/>
-            </w:pPr>
-            <w:r>
-              <w:t xml:space="preserve">The day of the week</w:t>
-            </w:r>
-          </w:p>
-        </w:tc>
-      </w:tr>
-      <w:tr>
-        <w:tc>
-          <w:p>
-            <w:pPr>
-              <w:pStyle w:val="Compact"/>
-              <w:jc w:val="left"/>
-            </w:pPr>
-            <w:r>
-              <w:t xml:space="preserve">Date</w:t>
-            </w:r>
-          </w:p>
-        </w:tc>
-        <w:tc>
-          <w:p>
-            <w:pPr>
-              <w:pStyle w:val="Compact"/>
-              <w:jc w:val="left"/>
-            </w:pPr>
-            <w:r>
-              <w:t xml:space="preserve">The date</w:t>
-            </w:r>
-          </w:p>
-        </w:tc>
-      </w:tr>
-      <w:tr>
-        <w:tc>
-          <w:p>
-            <w:pPr>
-              <w:pStyle w:val="Compact"/>
-              <w:jc w:val="left"/>
-            </w:pPr>
-            <w:r>
-              <w:t xml:space="preserve">Groceries&amp;Supplies</w:t>
-            </w:r>
-          </w:p>
-        </w:tc>
-        <w:tc>
-          <w:p>
-            <w:pPr>
-              <w:pStyle w:val="Compact"/>
-              <w:jc w:val="left"/>
-            </w:pPr>
-            <w:r>
-              <w:t xml:space="preserve">Amount spent on groceries and other supplies for the house</w:t>
-            </w:r>
-          </w:p>
-        </w:tc>
-      </w:tr>
-      <w:tr>
-        <w:tc>
-          <w:p>
-            <w:pPr>
-              <w:pStyle w:val="Compact"/>
-              <w:jc w:val="left"/>
-            </w:pPr>
-            <w:r>
-              <w:t xml:space="preserve">EatingOut</w:t>
-            </w:r>
-          </w:p>
-        </w:tc>
-        <w:tc>
-          <w:p>
-            <w:pPr>
-              <w:pStyle w:val="Compact"/>
-              <w:jc w:val="left"/>
-            </w:pPr>
-            <w:r>
-              <w:t xml:space="preserve">Amount spent on ordering from restaurants or on other items such as coffee</w:t>
-            </w:r>
-          </w:p>
-        </w:tc>
-      </w:tr>
-      <w:tr>
-        <w:tc>
-          <w:p>
-            <w:pPr>
-              <w:pStyle w:val="Compact"/>
-              <w:jc w:val="left"/>
-            </w:pPr>
-            <w:r>
-              <w:t xml:space="preserve">Amazon</w:t>
-            </w:r>
-          </w:p>
-        </w:tc>
-        <w:tc>
-          <w:p>
-            <w:pPr>
-              <w:pStyle w:val="Compact"/>
-              <w:jc w:val="left"/>
-            </w:pPr>
-            <w:r>
-              <w:t xml:space="preserve">Amount spent on Amazon</w:t>
-            </w:r>
-          </w:p>
-        </w:tc>
-      </w:tr>
-      <w:tr>
-        <w:tc>
-          <w:p>
-            <w:pPr>
-              <w:pStyle w:val="Compact"/>
-              <w:jc w:val="left"/>
-            </w:pPr>
-            <w:r>
-              <w:t xml:space="preserve">Misc</w:t>
-            </w:r>
-          </w:p>
-        </w:tc>
-        <w:tc>
-          <w:p>
-            <w:pPr>
-              <w:pStyle w:val="Compact"/>
-              <w:jc w:val="left"/>
-            </w:pPr>
-            <w:r>
-              <w:t xml:space="preserve">Amount spent on other unrelated items that would normally be a one time purchase</w:t>
-            </w:r>
-          </w:p>
-        </w:tc>
-      </w:tr>
-      <w:tr>
-        <w:tc>
-          <w:p>
-            <w:pPr>
-              <w:pStyle w:val="Compact"/>
-              <w:jc w:val="left"/>
-            </w:pPr>
-            <w:r>
-              <w:t xml:space="preserve">Uber</w:t>
-            </w:r>
-          </w:p>
-        </w:tc>
-        <w:tc>
-          <w:p>
-            <w:pPr>
-              <w:pStyle w:val="Compact"/>
-              <w:jc w:val="left"/>
-            </w:pPr>
-            <w:r>
-              <w:t xml:space="preserve">Amount spent on Uber rides</w:t>
-            </w:r>
-          </w:p>
-        </w:tc>
-      </w:tr>
-      <w:tr>
-        <w:tc>
-          <w:p>
-            <w:pPr>
-              <w:pStyle w:val="Compact"/>
-              <w:jc w:val="left"/>
-            </w:pPr>
-            <w:r>
-              <w:t xml:space="preserve">OtherMOT</w:t>
-            </w:r>
-          </w:p>
-        </w:tc>
-        <w:tc>
-          <w:p>
-            <w:pPr>
-              <w:pStyle w:val="Compact"/>
-              <w:jc w:val="left"/>
-            </w:pPr>
-            <w:r>
-              <w:t xml:space="preserve">Amount spent on other modes of transpot(mostly buses and NYC Subway)</w:t>
-            </w:r>
-          </w:p>
-        </w:tc>
-      </w:tr>
-      <w:tr>
-        <w:tc>
-          <w:p>
-            <w:pPr>
-              <w:pStyle w:val="Compact"/>
-              <w:jc w:val="left"/>
-            </w:pPr>
-            <w:r>
-              <w:t xml:space="preserve">Total</w:t>
-            </w:r>
-          </w:p>
-        </w:tc>
-        <w:tc>
-          <w:p>
-            <w:pPr>
-              <w:pStyle w:val="Compact"/>
-              <w:jc w:val="left"/>
-            </w:pPr>
-            <w:r>
-              <w:t xml:space="preserve">Total Amount spent on that day</w:t>
-            </w:r>
-          </w:p>
-        </w:tc>
-      </w:tr>
-      <w:tr>
-        <w:tc>
-          <w:p>
-            <w:pPr>
-              <w:pStyle w:val="Compact"/>
-              <w:jc w:val="left"/>
-            </w:pPr>
-            <w:r>
-              <w:t xml:space="preserve">DistTrav</w:t>
-            </w:r>
-          </w:p>
-        </w:tc>
-        <w:tc>
-          <w:p>
-            <w:pPr>
-              <w:pStyle w:val="Compact"/>
-              <w:jc w:val="left"/>
-            </w:pPr>
-            <w:r>
-              <w:t xml:space="preserve">Distance traveled by modes of transport</w:t>
-            </w:r>
-          </w:p>
-        </w:tc>
-      </w:tr>
-      <w:tr>
-        <w:tc>
-          <w:p>
-            <w:pPr>
-              <w:pStyle w:val="Compact"/>
-              <w:jc w:val="left"/>
-            </w:pPr>
-            <w:r>
-              <w:t xml:space="preserve">DistWalk</w:t>
-            </w:r>
-          </w:p>
-        </w:tc>
-        <w:tc>
-          <w:p>
-            <w:pPr>
-              <w:pStyle w:val="Compact"/>
-              <w:jc w:val="left"/>
-            </w:pPr>
-            <w:r>
-              <w:t xml:space="preserve">Distance walked (leisurely or to stores and back)</w:t>
-            </w:r>
-          </w:p>
-        </w:tc>
-      </w:tr>
-      <w:tr>
-        <w:tc>
-          <w:p>
-            <w:pPr>
-              <w:pStyle w:val="Compact"/>
-              <w:jc w:val="left"/>
-            </w:pPr>
-            <w:r>
-              <w:t xml:space="preserve">Area</w:t>
-            </w:r>
-          </w:p>
-        </w:tc>
-        <w:tc>
-          <w:p>
-            <w:pPr>
-              <w:pStyle w:val="Compact"/>
-              <w:jc w:val="left"/>
-            </w:pPr>
-            <w:r>
-              <w:t xml:space="preserve">Area I ended up at the end of the day</w:t>
-            </w:r>
-          </w:p>
-        </w:tc>
-      </w:tr>
-      <w:tr>
-        <w:tc>
-          <w:p>
-            <w:pPr>
-              <w:pStyle w:val="Compact"/>
-              <w:jc w:val="left"/>
-            </w:pPr>
-            <w:r>
-              <w:t xml:space="preserve">HrsSleep</w:t>
-            </w:r>
-          </w:p>
-        </w:tc>
-        <w:tc>
-          <w:p>
-            <w:pPr>
-              <w:pStyle w:val="Compact"/>
-              <w:jc w:val="left"/>
-            </w:pPr>
-            <w:r>
-              <w:t xml:space="preserve">Hours of sleep I got (From the previous night to the current day)</w:t>
-            </w:r>
-          </w:p>
-        </w:tc>
-      </w:tr>
-      <w:tr>
-        <w:tc>
-          <w:p>
-            <w:pPr>
-              <w:pStyle w:val="Compact"/>
-              <w:jc w:val="left"/>
-            </w:pPr>
-            <w:r>
-              <w:t xml:space="preserve">HrsStudy</w:t>
-            </w:r>
-          </w:p>
-        </w:tc>
-        <w:tc>
-          <w:p>
-            <w:pPr>
-              <w:pStyle w:val="Compact"/>
-              <w:jc w:val="left"/>
-            </w:pPr>
-            <w:r>
-              <w:t xml:space="preserve">Time spent studying (including coding and attending class, in hours)</w:t>
-            </w:r>
-          </w:p>
-        </w:tc>
-      </w:tr>
-      <w:tr>
-        <w:tc>
-          <w:p>
-            <w:pPr>
-              <w:pStyle w:val="Compact"/>
-              <w:jc w:val="left"/>
-            </w:pPr>
-            <w:r>
-              <w:t xml:space="preserve">HrsRead</w:t>
-            </w:r>
-          </w:p>
-        </w:tc>
-        <w:tc>
-          <w:p>
-            <w:pPr>
-              <w:pStyle w:val="Compact"/>
-              <w:jc w:val="left"/>
-            </w:pPr>
-            <w:r>
-              <w:t xml:space="preserve">Time spent reading (News, Papers,Reddit, etc., in hours)</w:t>
-            </w:r>
-          </w:p>
-        </w:tc>
-      </w:tr>
-      <w:tr>
-        <w:tc>
-          <w:p>
-            <w:pPr>
-              <w:pStyle w:val="Compact"/>
-              <w:jc w:val="left"/>
-            </w:pPr>
-            <w:r>
-              <w:t xml:space="preserve">HrsYoutube</w:t>
-            </w:r>
-          </w:p>
-        </w:tc>
-        <w:tc>
-          <w:p>
-            <w:pPr>
-              <w:pStyle w:val="Compact"/>
-              <w:jc w:val="left"/>
-            </w:pPr>
-            <w:r>
-              <w:t xml:space="preserve">Time spent watching videos on YouTube (in hours)</w:t>
-            </w:r>
-          </w:p>
-        </w:tc>
-      </w:tr>
-      <w:tr>
-        <w:tc>
-          <w:p>
-            <w:pPr>
-              <w:pStyle w:val="Compact"/>
-              <w:jc w:val="left"/>
-            </w:pPr>
-            <w:r>
-              <w:t xml:space="preserve">HrsNetflix</w:t>
-            </w:r>
-          </w:p>
-        </w:tc>
-        <w:tc>
-          <w:p>
-            <w:pPr>
-              <w:pStyle w:val="Compact"/>
-              <w:jc w:val="left"/>
-            </w:pPr>
-            <w:r>
-              <w:t xml:space="preserve">Time spent watching series or movies on Netflix (in hours)</w:t>
-            </w:r>
-          </w:p>
-        </w:tc>
-      </w:tr>
-      <w:tr>
-        <w:tc>
-          <w:p>
-            <w:pPr>
-              <w:pStyle w:val="Compact"/>
-              <w:jc w:val="left"/>
-            </w:pPr>
-            <w:r>
-              <w:t xml:space="preserve">HrsESO</w:t>
-            </w:r>
-          </w:p>
-        </w:tc>
-        <w:tc>
-          <w:p>
-            <w:pPr>
-              <w:pStyle w:val="Compact"/>
-              <w:jc w:val="left"/>
-            </w:pPr>
-            <w:r>
-              <w:t xml:space="preserve">Time spent on Elder Scrolls Online (in hours)</w:t>
-            </w:r>
-          </w:p>
-        </w:tc>
-      </w:tr>
-      <w:tr>
-        <w:tc>
-          <w:p>
-            <w:pPr>
-              <w:pStyle w:val="Compact"/>
-              <w:jc w:val="left"/>
-            </w:pPr>
-            <w:r>
-              <w:t xml:space="preserve">Mood</w:t>
-            </w:r>
-          </w:p>
-        </w:tc>
-        <w:tc>
-          <w:p>
-            <w:pPr>
-              <w:pStyle w:val="Compact"/>
-              <w:jc w:val="left"/>
-            </w:pPr>
-            <w:r>
-              <w:t xml:space="preserve">My overall mood on that day</w:t>
-            </w:r>
-          </w:p>
-        </w:tc>
-      </w:tr>
-    </w:tbl>
-    <w:p>
-      <w:pPr>
-        <w:pStyle w:val="BodyText"/>
-      </w:pPr>
-      <w:r>
-        <w:t xml:space="preserve">Some of the variables above may need further explanation as follows:</w:t>
-      </w:r>
-      <w:r>
-        <w:br w:type="textWrapping"/>
+        <w:t xml:space="preserve">Due to space constraints, the data table is not described here but is present under the</w:t>
       </w:r>
       <w:r>
         <w:t xml:space="preserve"> </w:t>
       </w:r>
       <w:r>
-        <w:t xml:space="preserve">1.</w:t>
+        <w:rPr>
+          <w:b/>
+        </w:rPr>
+        <w:t xml:space="preserve">About</w:t>
       </w:r>
       <w:r>
         <w:t xml:space="preserve"> </w:t>
       </w:r>
       <w:r>
-        <w:rPr>
-          <w:b/>
-        </w:rPr>
-        <w:t xml:space="preserve">Area</w:t>
-      </w:r>
-      <w:r>
-        <w:t xml:space="preserve"> </w:t>
-      </w:r>
-      <w:r>
-        <w:t xml:space="preserve">- As this data set had to be built during a time where I needed to travel a lot and shift to a new apartment, I had to visit and stay at a few places before finally settling down in a new apartment. The values are namely 'Jc'-Jersey City, 'BK'-Brooklyn, 'NR'-New Rochelle, 'HAR'-Harrisburg, 'KOP'-King of Prussia and 'DVN'-Devon.</w:t>
-      </w:r>
-      <w:r>
-        <w:br w:type="textWrapping"/>
-      </w:r>
-      <w:r>
-        <w:t xml:space="preserve"> </w:t>
-      </w:r>
-      <w:r>
-        <w:t xml:space="preserve">2.</w:t>
-      </w:r>
-      <w:r>
-        <w:t xml:space="preserve"> </w:t>
-      </w:r>
-      <w:r>
-        <w:rPr>
-          <w:b/>
-        </w:rPr>
-        <w:t xml:space="preserve">Hrs..</w:t>
-      </w:r>
-      <w:r>
-        <w:t xml:space="preserve"> </w:t>
-      </w:r>
-      <w:r>
-        <w:t xml:space="preserve">- This set of variables are mostly an approximate as they try to take into account distractions experienced in between. Further,'HrsYoutube' also includes the time I would play a music Playlist and leave it on in the background. 3.</w:t>
-      </w:r>
-      <w:r>
-        <w:t xml:space="preserve"> </w:t>
-      </w:r>
-      <w:r>
-        <w:rPr>
-          <w:b/>
-        </w:rPr>
-        <w:t xml:space="preserve">Mood</w:t>
-      </w:r>
-      <w:r>
-        <w:t xml:space="preserve"> </w:t>
-      </w:r>
-      <w:r>
-        <w:t xml:space="preserve">- This categorical variable doesn't properly describe the changes in mood over the day but is an estimate of my overall mood at the end of the day.</w:t>
+        <w:t xml:space="preserve">page tab in the dashboard file.However, some of the variables may need further explanation and are as follows:</w:t>
+      </w:r>
+    </w:p>
+    <w:p>
+      <w:pPr>
+        <w:pStyle w:val="SourceCode"/>
+      </w:pPr>
+      <w:r>
+        <w:rPr>
+          <w:rStyle w:val="VerbatimChar"/>
+        </w:rPr>
+        <w:t xml:space="preserve">1. Area - As this data set had to be built during a time where I needed to travel a lot and shift to a new apartment, I had to visit and stay at a few places before finally settling down in a new apartment. The values are namely 'Jc'-Jersey City, 'BK'-Brooklyn, 'NR'-New Rochelle, 'HAR'-Harrisburg, 'KOP'-King of Prussia and 'DVN'-Devon.  </w:t>
+      </w:r>
+      <w:r>
+        <w:br w:type="textWrapping"/>
+      </w:r>
+      <w:r>
+        <w:rPr>
+          <w:rStyle w:val="VerbatimChar"/>
+        </w:rPr>
+        <w:t xml:space="preserve">  </w:t>
+      </w:r>
+      <w:r>
+        <w:br w:type="textWrapping"/>
+      </w:r>
+      <w:r>
+        <w:rPr>
+          <w:rStyle w:val="VerbatimChar"/>
+        </w:rPr>
+        <w:t xml:space="preserve">  2. Hrs.. - This set of variables are mostly an approximate as they try to take into account distractions experienced in between. Further,'HrsYoutube' also includes the time I would play a music Playlist and leave it on in the background.  </w:t>
+      </w:r>
+      <w:r>
+        <w:br w:type="textWrapping"/>
+      </w:r>
+      <w:r>
+        <w:rPr>
+          <w:rStyle w:val="VerbatimChar"/>
+        </w:rPr>
+        <w:t xml:space="preserve">    </w:t>
+      </w:r>
+      <w:r>
+        <w:br w:type="textWrapping"/>
+      </w:r>
+      <w:r>
+        <w:rPr>
+          <w:rStyle w:val="VerbatimChar"/>
+        </w:rPr>
+        <w:t xml:space="preserve">    3. Mood - This categorical variable doesn't properly describe the changes in mood over the day but is an estimate of my overall mood at the end of the day.</w:t>
       </w:r>
     </w:p>
     <w:p>
@@ -728,7 +207,56 @@
         <w:pStyle w:val="FirstParagraph"/>
       </w:pPr>
       <w:r>
-        <w:t xml:space="preserve">We Start off by first loading the dataset and keeping it ready for analysis as follows:</w:t>
+        <w:t xml:space="preserve">We try to answer the first question of 'How well have I managed my expenditure?'. Put in other words, have I been able to keep within my limit of $60 per day? However, most columns contatin one time payments that should not be considered, so we put forward a new question, 'Have I kept my</w:t>
+      </w:r>
+      <w:r>
+        <w:t xml:space="preserve"> </w:t>
+      </w:r>
+      <w:r>
+        <w:rPr>
+          <w:rStyle w:val="VerbatimChar"/>
+        </w:rPr>
+        <w:t xml:space="preserve">daily requirements</w:t>
+      </w:r>
+      <w:r>
+        <w:t xml:space="preserve"> </w:t>
+      </w:r>
+      <w:r>
+        <w:t xml:space="preserve">expenditure less than $60?'. We calculate these as follows:</w:t>
+      </w:r>
+    </w:p>
+    <w:p>
+      <w:pPr>
+        <w:pStyle w:val="SourceCode"/>
+      </w:pPr>
+      <w:r>
+        <w:rPr>
+          <w:rStyle w:val="VerbatimChar"/>
+        </w:rPr>
+        <w:t xml:space="preserve">## [1] 34</w:t>
+      </w:r>
+    </w:p>
+    <w:p>
+      <w:pPr>
+        <w:pStyle w:val="FirstParagraph"/>
+      </w:pPr>
+      <w:r>
+        <w:t xml:space="preserve">Based on the above conditions (if we exclude expenditure due to other reasons), I was able to keep within my 'daily requirements' budget for most days. But when it comes to visualizing the data, it would be better to place</w:t>
+      </w:r>
+      <w:r>
+        <w:t xml:space="preserve"> </w:t>
+      </w:r>
+      <w:r>
+        <w:rPr>
+          <w:b/>
+        </w:rPr>
+        <w:t xml:space="preserve">CutOff</w:t>
+      </w:r>
+      <w:r>
+        <w:t xml:space="preserve"> </w:t>
+      </w:r>
+      <w:r>
+        <w:t xml:space="preserve">values for each important category.</w:t>
       </w:r>
     </w:p>
     <w:p>
@@ -736,7 +264,7 @@
         <w:pStyle w:val="BodyText"/>
       </w:pPr>
       <w:r>
-        <w:t xml:space="preserve">We Now move on to answering the first question of 'How well have I managed my expenditure?'. Put in other words, have I been able to keep within my limit of $60 per day? We can do this with some simple operations as follows:</w:t>
+        <w:t xml:space="preserve">Next, we try to answer the question of 'How well have I distributed my time across activities?'. In order to do this we try to compare the averages over each week.</w:t>
       </w:r>
     </w:p>
     <w:p>
@@ -747,7 +275,86 @@
         <w:rPr>
           <w:rStyle w:val="VerbatimChar"/>
         </w:rPr>
-        <w:t xml:space="preserve">## [1] NA</w:t>
+        <w:t xml:space="preserve">##       HrsStudy   HrsRead HrsYoutube HrsNetflix      HrsESO Total</w:t>
+      </w:r>
+      <w:r>
+        <w:br w:type="textWrapping"/>
+      </w:r>
+      <w:r>
+        <w:rPr>
+          <w:rStyle w:val="VerbatimChar"/>
+        </w:rPr>
+        <w:t xml:space="preserve">## [1,] 0.1328671 0.3496503  0.2587413  0.1958042 0.062937063     1</w:t>
+      </w:r>
+      <w:r>
+        <w:br w:type="textWrapping"/>
+      </w:r>
+      <w:r>
+        <w:rPr>
+          <w:rStyle w:val="VerbatimChar"/>
+        </w:rPr>
+        <w:t xml:space="preserve">## [2,] 0.1538462 0.3538462  0.1538462  0.3307692 0.007692308     1</w:t>
+      </w:r>
+      <w:r>
+        <w:br w:type="textWrapping"/>
+      </w:r>
+      <w:r>
+        <w:rPr>
+          <w:rStyle w:val="VerbatimChar"/>
+        </w:rPr>
+        <w:t xml:space="preserve">## [3,] 0.3925234 0.3457944  0.1401869  0.1214953 0.000000000     1</w:t>
+      </w:r>
+      <w:r>
+        <w:br w:type="textWrapping"/>
+      </w:r>
+      <w:r>
+        <w:rPr>
+          <w:rStyle w:val="VerbatimChar"/>
+        </w:rPr>
+        <w:t xml:space="preserve">## [4,] 0.3703704 0.4074074  0.2222222  0.0000000 0.000000000     1</w:t>
+      </w:r>
+      <w:r>
+        <w:br w:type="textWrapping"/>
+      </w:r>
+      <w:r>
+        <w:rPr>
+          <w:rStyle w:val="VerbatimChar"/>
+        </w:rPr>
+        <w:t xml:space="preserve">## [5,] 0.2142857 0.2589286  0.2232143  0.2142857 0.089285714     1</w:t>
+      </w:r>
+      <w:r>
+        <w:br w:type="textWrapping"/>
+      </w:r>
+      <w:r>
+        <w:rPr>
+          <w:rStyle w:val="VerbatimChar"/>
+        </w:rPr>
+        <w:t xml:space="preserve">## [6,] 0.2639594 0.2131980  0.2741117  0.1319797 0.116751269     1</w:t>
+      </w:r>
+      <w:r>
+        <w:br w:type="textWrapping"/>
+      </w:r>
+      <w:r>
+        <w:rPr>
+          <w:rStyle w:val="VerbatimChar"/>
+        </w:rPr>
+        <w:t xml:space="preserve">## [7,] 0.3615819 0.1920904  0.2485876  0.1073446 0.090395480     1</w:t>
+      </w:r>
+    </w:p>
+    <w:p>
+      <w:pPr>
+        <w:pStyle w:val="FirstParagraph"/>
+      </w:pPr>
+      <w:r>
+        <w:t xml:space="preserve">From the above matrix of ratios we can see that for the most part, time allocated is distributed unevenly per week which indicates that better management of time would be required.(personal opinion).</w:t>
+      </w:r>
+    </w:p>
+    <w:p>
+      <w:pPr>
+        <w:pStyle w:val="BodyText"/>
+      </w:pPr>
+      <w:r>
+        <w:t xml:space="preserve">Next we try to answer the question on 'Whether spending time on any particular activity have an effect on my overall mood?'. We do this by seeing the correlation among variables as follows:</w:t>
       </w:r>
     </w:p>
     <w:p>
@@ -758,7 +365,142 @@
         <w:rPr>
           <w:rStyle w:val="VerbatimChar"/>
         </w:rPr>
-        <w:t xml:space="preserve">## [1] NA</w:t>
+        <w:t xml:space="preserve">##               HrsSleep   HrsStudy     HrsRead  HrsYoutube  HrsNetflix</w:t>
+      </w:r>
+      <w:r>
+        <w:br w:type="textWrapping"/>
+      </w:r>
+      <w:r>
+        <w:rPr>
+          <w:rStyle w:val="VerbatimChar"/>
+        </w:rPr>
+        <w:t xml:space="preserve">## HrsSleep    1.00000000 -0.3951737  0.09310362 -0.07606003  0.17297856</w:t>
+      </w:r>
+      <w:r>
+        <w:br w:type="textWrapping"/>
+      </w:r>
+      <w:r>
+        <w:rPr>
+          <w:rStyle w:val="VerbatimChar"/>
+        </w:rPr>
+        <w:t xml:space="preserve">## HrsStudy   -0.39517370  1.0000000  0.19004251  0.38735901 -0.12223558</w:t>
+      </w:r>
+      <w:r>
+        <w:br w:type="textWrapping"/>
+      </w:r>
+      <w:r>
+        <w:rPr>
+          <w:rStyle w:val="VerbatimChar"/>
+        </w:rPr>
+        <w:t xml:space="preserve">## HrsRead     0.09310362  0.1900425  1.00000000  0.48458925  0.47366266</w:t>
+      </w:r>
+      <w:r>
+        <w:br w:type="textWrapping"/>
+      </w:r>
+      <w:r>
+        <w:rPr>
+          <w:rStyle w:val="VerbatimChar"/>
+        </w:rPr>
+        <w:t xml:space="preserve">## HrsYoutube -0.07606003  0.3873590  0.48458925  1.00000000  0.07056844</w:t>
+      </w:r>
+      <w:r>
+        <w:br w:type="textWrapping"/>
+      </w:r>
+      <w:r>
+        <w:rPr>
+          <w:rStyle w:val="VerbatimChar"/>
+        </w:rPr>
+        <w:t xml:space="preserve">## HrsNetflix  0.17297856 -0.1222356  0.47366266  0.07056844  1.00000000</w:t>
+      </w:r>
+      <w:r>
+        <w:br w:type="textWrapping"/>
+      </w:r>
+      <w:r>
+        <w:rPr>
+          <w:rStyle w:val="VerbatimChar"/>
+        </w:rPr>
+        <w:t xml:space="preserve">## HrsESO      0.11131413  0.2240996  0.22643317  0.66740646  0.09490167</w:t>
+      </w:r>
+      <w:r>
+        <w:br w:type="textWrapping"/>
+      </w:r>
+      <w:r>
+        <w:rPr>
+          <w:rStyle w:val="VerbatimChar"/>
+        </w:rPr>
+        <w:t xml:space="preserve">## Mcode      -0.02786148 -0.1339527 -0.05828840 -0.06302671  0.27876724</w:t>
+      </w:r>
+      <w:r>
+        <w:br w:type="textWrapping"/>
+      </w:r>
+      <w:r>
+        <w:rPr>
+          <w:rStyle w:val="VerbatimChar"/>
+        </w:rPr>
+        <w:t xml:space="preserve">##                 HrsESO       Mcode</w:t>
+      </w:r>
+      <w:r>
+        <w:br w:type="textWrapping"/>
+      </w:r>
+      <w:r>
+        <w:rPr>
+          <w:rStyle w:val="VerbatimChar"/>
+        </w:rPr>
+        <w:t xml:space="preserve">## HrsSleep    0.11131413 -0.02786148</w:t>
+      </w:r>
+      <w:r>
+        <w:br w:type="textWrapping"/>
+      </w:r>
+      <w:r>
+        <w:rPr>
+          <w:rStyle w:val="VerbatimChar"/>
+        </w:rPr>
+        <w:t xml:space="preserve">## HrsStudy    0.22409963 -0.13395272</w:t>
+      </w:r>
+      <w:r>
+        <w:br w:type="textWrapping"/>
+      </w:r>
+      <w:r>
+        <w:rPr>
+          <w:rStyle w:val="VerbatimChar"/>
+        </w:rPr>
+        <w:t xml:space="preserve">## HrsRead     0.22643317 -0.05828840</w:t>
+      </w:r>
+      <w:r>
+        <w:br w:type="textWrapping"/>
+      </w:r>
+      <w:r>
+        <w:rPr>
+          <w:rStyle w:val="VerbatimChar"/>
+        </w:rPr>
+        <w:t xml:space="preserve">## HrsYoutube  0.66740646 -0.06302671</w:t>
+      </w:r>
+      <w:r>
+        <w:br w:type="textWrapping"/>
+      </w:r>
+      <w:r>
+        <w:rPr>
+          <w:rStyle w:val="VerbatimChar"/>
+        </w:rPr>
+        <w:t xml:space="preserve">## HrsNetflix  0.09490167  0.27876724</w:t>
+      </w:r>
+      <w:r>
+        <w:br w:type="textWrapping"/>
+      </w:r>
+      <w:r>
+        <w:rPr>
+          <w:rStyle w:val="VerbatimChar"/>
+        </w:rPr>
+        <w:t xml:space="preserve">## HrsESO      1.00000000 -0.04960916</w:t>
+      </w:r>
+      <w:r>
+        <w:br w:type="textWrapping"/>
+      </w:r>
+      <w:r>
+        <w:rPr>
+          <w:rStyle w:val="VerbatimChar"/>
+        </w:rPr>
+        <w:t xml:space="preserve">## Mcode      -0.04960916  1.00000000</w:t>
       </w:r>
     </w:p>
     <w:p>
@@ -766,22 +508,15 @@
         <w:pStyle w:val="FirstParagraph"/>
       </w:pPr>
       <w:r>
-        <w:t xml:space="preserve">As we can see from the above counts, the number of times I have been successful and unsuccessful in maintating my limit is equal over the past 44 days. But this is not completely true due to the one time payments that needed to be made.Hence, essentialy, we put forward a new question, 'Have I kept my</w:t>
-      </w:r>
-      <w:r>
-        <w:t xml:space="preserve"> </w:t>
-      </w:r>
-      <w:r>
-        <w:rPr>
-          <w:rStyle w:val="VerbatimChar"/>
-        </w:rPr>
-        <w:t xml:space="preserve">daily requirements</w:t>
-      </w:r>
-      <w:r>
-        <w:t xml:space="preserve"> </w:t>
-      </w:r>
-      <w:r>
-        <w:t xml:space="preserve">expenditure less than $60?'. We calculate these as follows:</w:t>
+        <w:t xml:space="preserve">From the above correlation matrix we can see that when it comes to 'Mood', 'HrsNetflix' seems to have the most positive effect. The remaining covaraiates have a mix of negative and positive effect but not as much.</w:t>
+      </w:r>
+    </w:p>
+    <w:p>
+      <w:pPr>
+        <w:pStyle w:val="BodyText"/>
+      </w:pPr>
+      <w:r>
+        <w:t xml:space="preserve">Next we try to answer the question of 'does the amount I walk have an effect on my sleep?'. We do this as follows:</w:t>
       </w:r>
     </w:p>
     <w:p>
@@ -792,7 +527,25 @@
         <w:rPr>
           <w:rStyle w:val="VerbatimChar"/>
         </w:rPr>
-        <w:t xml:space="preserve">## [1] 52</w:t>
+        <w:t xml:space="preserve">##             DistWalk    HrsSleep</w:t>
+      </w:r>
+      <w:r>
+        <w:br w:type="textWrapping"/>
+      </w:r>
+      <w:r>
+        <w:rPr>
+          <w:rStyle w:val="VerbatimChar"/>
+        </w:rPr>
+        <w:t xml:space="preserve">## DistWalk  1.00000000 -0.03705786</w:t>
+      </w:r>
+      <w:r>
+        <w:br w:type="textWrapping"/>
+      </w:r>
+      <w:r>
+        <w:rPr>
+          <w:rStyle w:val="VerbatimChar"/>
+        </w:rPr>
+        <w:t xml:space="preserve">## HrsSleep -0.03705786  1.00000000</w:t>
       </w:r>
     </w:p>
     <w:p>
@@ -800,15 +553,7 @@
         <w:pStyle w:val="FirstParagraph"/>
       </w:pPr>
       <w:r>
-        <w:t xml:space="preserve">Based on the above conditions (if we exclude expenditure due to other reasons), I was able to keep within my 'daily requirements' budget for 29 days out of 44 days.</w:t>
-      </w:r>
-    </w:p>
-    <w:p>
-      <w:pPr>
-        <w:pStyle w:val="BodyText"/>
-      </w:pPr>
-      <w:r>
-        <w:t xml:space="preserve">Next, we try to answer the question of 'How well have I distributed my time acroos activities?'. In order to do this we try to compare the averages over each week.</w:t>
+        <w:t xml:space="preserve">From the correlation matrix we see that it does have a decent effect, but let's take into account distance traveled as well. We do it as follows:</w:t>
       </w:r>
     </w:p>
     <w:p>
@@ -819,252 +564,34 @@
         <w:rPr>
           <w:rStyle w:val="VerbatimChar"/>
         </w:rPr>
-        <w:t xml:space="preserve">##       HrsStudy   HrsRead HrsYoutube HrsNetflix      HrsESO Total</w:t>
-      </w:r>
-      <w:r>
-        <w:br w:type="textWrapping"/>
-      </w:r>
-      <w:r>
-        <w:rPr>
-          <w:rStyle w:val="VerbatimChar"/>
-        </w:rPr>
-        <w:t xml:space="preserve">## [1,] 0.1328671 0.3496503  0.2587413  0.1958042 0.062937063     1</w:t>
-      </w:r>
-      <w:r>
-        <w:br w:type="textWrapping"/>
-      </w:r>
-      <w:r>
-        <w:rPr>
-          <w:rStyle w:val="VerbatimChar"/>
-        </w:rPr>
-        <w:t xml:space="preserve">## [2,] 0.1538462 0.3538462  0.1538462  0.3307692 0.007692308     1</w:t>
-      </w:r>
-      <w:r>
-        <w:br w:type="textWrapping"/>
-      </w:r>
-      <w:r>
-        <w:rPr>
-          <w:rStyle w:val="VerbatimChar"/>
-        </w:rPr>
-        <w:t xml:space="preserve">## [3,] 0.3925234 0.3457944  0.1401869  0.1214953 0.000000000     1</w:t>
-      </w:r>
-      <w:r>
-        <w:br w:type="textWrapping"/>
-      </w:r>
-      <w:r>
-        <w:rPr>
-          <w:rStyle w:val="VerbatimChar"/>
-        </w:rPr>
-        <w:t xml:space="preserve">## [4,] 0.3703704 0.4074074  0.2222222  0.0000000 0.000000000     1</w:t>
-      </w:r>
-      <w:r>
-        <w:br w:type="textWrapping"/>
-      </w:r>
-      <w:r>
-        <w:rPr>
-          <w:rStyle w:val="VerbatimChar"/>
-        </w:rPr>
-        <w:t xml:space="preserve">## [5,] 0.2142857 0.2589286  0.2232143  0.2142857 0.089285714     1</w:t>
-      </w:r>
-      <w:r>
-        <w:br w:type="textWrapping"/>
-      </w:r>
-      <w:r>
-        <w:rPr>
-          <w:rStyle w:val="VerbatimChar"/>
-        </w:rPr>
-        <w:t xml:space="preserve">## [6,] 0.2247191 0.2247191  0.2640449  0.1629213 0.123595506     1</w:t>
-      </w:r>
-      <w:r>
-        <w:br w:type="textWrapping"/>
-      </w:r>
-      <w:r>
-        <w:rPr>
-          <w:rStyle w:val="VerbatimChar"/>
-        </w:rPr>
-        <w:t xml:space="preserve">## [7,] 0.3398058 0.2038835  0.2621359  0.1067961 0.087378641     1</w:t>
-      </w:r>
-    </w:p>
-    <w:p>
-      <w:pPr>
-        <w:pStyle w:val="FirstParagraph"/>
-      </w:pPr>
-      <w:r>
-        <w:t xml:space="preserve">From the above matrix of ratios we can see that for the most part, time allocated is distributed unevenly per week which indicates that better management of time would be required.(personal opinion)</w:t>
-      </w:r>
-    </w:p>
-    <w:p>
-      <w:pPr>
-        <w:pStyle w:val="BodyText"/>
-      </w:pPr>
-      <w:r>
-        <w:t xml:space="preserve">Next we try to answer the question on 'Whether spending time on any particular activity have an effect on my overall mood?'. We do this by seeing the correlation among variables as follows:</w:t>
-      </w:r>
-    </w:p>
-    <w:p>
-      <w:pPr>
-        <w:pStyle w:val="SourceCode"/>
-      </w:pPr>
-      <w:r>
-        <w:rPr>
-          <w:rStyle w:val="VerbatimChar"/>
-        </w:rPr>
-        <w:t xml:space="preserve">##            HrsSleep HrsStudy HrsRead HrsYoutube HrsNetflix HrsESO Mcode</w:t>
-      </w:r>
-      <w:r>
-        <w:br w:type="textWrapping"/>
-      </w:r>
-      <w:r>
-        <w:rPr>
-          <w:rStyle w:val="VerbatimChar"/>
-        </w:rPr>
-        <w:t xml:space="preserve">## HrsSleep          1       NA      NA         NA         NA     NA    NA</w:t>
-      </w:r>
-      <w:r>
-        <w:br w:type="textWrapping"/>
-      </w:r>
-      <w:r>
-        <w:rPr>
-          <w:rStyle w:val="VerbatimChar"/>
-        </w:rPr>
-        <w:t xml:space="preserve">## HrsStudy         NA        1      NA         NA         NA     NA    NA</w:t>
-      </w:r>
-      <w:r>
-        <w:br w:type="textWrapping"/>
-      </w:r>
-      <w:r>
-        <w:rPr>
-          <w:rStyle w:val="VerbatimChar"/>
-        </w:rPr>
-        <w:t xml:space="preserve">## HrsRead          NA       NA       1         NA         NA     NA    NA</w:t>
-      </w:r>
-      <w:r>
-        <w:br w:type="textWrapping"/>
-      </w:r>
-      <w:r>
-        <w:rPr>
-          <w:rStyle w:val="VerbatimChar"/>
-        </w:rPr>
-        <w:t xml:space="preserve">## HrsYoutube       NA       NA      NA          1         NA     NA    NA</w:t>
-      </w:r>
-      <w:r>
-        <w:br w:type="textWrapping"/>
-      </w:r>
-      <w:r>
-        <w:rPr>
-          <w:rStyle w:val="VerbatimChar"/>
-        </w:rPr>
-        <w:t xml:space="preserve">## HrsNetflix       NA       NA      NA         NA          1     NA    NA</w:t>
-      </w:r>
-      <w:r>
-        <w:br w:type="textWrapping"/>
-      </w:r>
-      <w:r>
-        <w:rPr>
-          <w:rStyle w:val="VerbatimChar"/>
-        </w:rPr>
-        <w:t xml:space="preserve">## HrsESO           NA       NA      NA         NA         NA      1    NA</w:t>
-      </w:r>
-      <w:r>
-        <w:br w:type="textWrapping"/>
-      </w:r>
-      <w:r>
-        <w:rPr>
-          <w:rStyle w:val="VerbatimChar"/>
-        </w:rPr>
-        <w:t xml:space="preserve">## Mcode            NA       NA      NA         NA         NA     NA     1</w:t>
-      </w:r>
-    </w:p>
-    <w:p>
-      <w:pPr>
-        <w:pStyle w:val="FirstParagraph"/>
-      </w:pPr>
-      <w:r>
-        <w:t xml:space="preserve">From the above correlation matrix we can see that when it comes to 'Mood', 'HrsNetflix' seems to have the most positive effect. The remaining covaraiates have a mix of negative and positive effect but not as much.</w:t>
-      </w:r>
-      <w:r>
-        <w:br w:type="textWrapping"/>
-      </w:r>
-      <w:r>
-        <w:t xml:space="preserve"> </w:t>
-      </w:r>
-      <w:r>
-        <w:t xml:space="preserve">Next we try to answer the question of 'does the amount I walk have an effect on my sleep?'. We do this as follows:</w:t>
-      </w:r>
-    </w:p>
-    <w:p>
-      <w:pPr>
-        <w:pStyle w:val="SourceCode"/>
-      </w:pPr>
-      <w:r>
-        <w:rPr>
-          <w:rStyle w:val="VerbatimChar"/>
-        </w:rPr>
-        <w:t xml:space="preserve">##          DistWalk HrsSleep</w:t>
-      </w:r>
-      <w:r>
-        <w:br w:type="textWrapping"/>
-      </w:r>
-      <w:r>
-        <w:rPr>
-          <w:rStyle w:val="VerbatimChar"/>
-        </w:rPr>
-        <w:t xml:space="preserve">## DistWalk        1       NA</w:t>
-      </w:r>
-      <w:r>
-        <w:br w:type="textWrapping"/>
-      </w:r>
-      <w:r>
-        <w:rPr>
-          <w:rStyle w:val="VerbatimChar"/>
-        </w:rPr>
-        <w:t xml:space="preserve">## HrsSleep       NA        1</w:t>
-      </w:r>
-    </w:p>
-    <w:p>
-      <w:pPr>
-        <w:pStyle w:val="FirstParagraph"/>
-      </w:pPr>
-      <w:r>
-        <w:t xml:space="preserve">From teh correlation matrix we see that it does have a decent effect, but let's take into account distance traveled as well. We do it as follows:</w:t>
-      </w:r>
-    </w:p>
-    <w:p>
-      <w:pPr>
-        <w:pStyle w:val="SourceCode"/>
-      </w:pPr>
-      <w:r>
-        <w:rPr>
-          <w:rStyle w:val="VerbatimChar"/>
-        </w:rPr>
-        <w:t xml:space="preserve">##          DistTrav DistWalk HrsSleep</w:t>
-      </w:r>
-      <w:r>
-        <w:br w:type="textWrapping"/>
-      </w:r>
-      <w:r>
-        <w:rPr>
-          <w:rStyle w:val="VerbatimChar"/>
-        </w:rPr>
-        <w:t xml:space="preserve">## DistTrav        1       NA       NA</w:t>
-      </w:r>
-      <w:r>
-        <w:br w:type="textWrapping"/>
-      </w:r>
-      <w:r>
-        <w:rPr>
-          <w:rStyle w:val="VerbatimChar"/>
-        </w:rPr>
-        <w:t xml:space="preserve">## DistWalk       NA        1       NA</w:t>
-      </w:r>
-      <w:r>
-        <w:br w:type="textWrapping"/>
-      </w:r>
-      <w:r>
-        <w:rPr>
-          <w:rStyle w:val="VerbatimChar"/>
-        </w:rPr>
-        <w:t xml:space="preserve">## HrsSleep       NA       NA        1</w:t>
+        <w:t xml:space="preserve">##            DistTrav    DistWalk    HrsSleep</w:t>
+      </w:r>
+      <w:r>
+        <w:br w:type="textWrapping"/>
+      </w:r>
+      <w:r>
+        <w:rPr>
+          <w:rStyle w:val="VerbatimChar"/>
+        </w:rPr>
+        <w:t xml:space="preserve">## DistTrav  1.0000000 -0.24030848 -0.16524737</w:t>
+      </w:r>
+      <w:r>
+        <w:br w:type="textWrapping"/>
+      </w:r>
+      <w:r>
+        <w:rPr>
+          <w:rStyle w:val="VerbatimChar"/>
+        </w:rPr>
+        <w:t xml:space="preserve">## DistWalk -0.2403085  1.00000000 -0.03705786</w:t>
+      </w:r>
+      <w:r>
+        <w:br w:type="textWrapping"/>
+      </w:r>
+      <w:r>
+        <w:rPr>
+          <w:rStyle w:val="VerbatimChar"/>
+        </w:rPr>
+        <w:t xml:space="preserve">## HrsSleep -0.1652474 -0.03705786  1.00000000</w:t>
       </w:r>
     </w:p>
     <w:p>
@@ -1102,7 +629,61 @@
         </w:numPr>
       </w:pPr>
       <w:r>
-        <w:t xml:space="preserve">The first question can be visualized better with the help of a line plot distinguished by the amount spent in each category (in our data frame they are separate variables).</w:t>
+        <w:t xml:space="preserve">The first question can be visualized better with the help of a line plot distinguished by the amount spent in each category (in our data frame they are separate variables). We further improve on it by setting</w:t>
+      </w:r>
+      <w:r>
+        <w:t xml:space="preserve"> </w:t>
+      </w:r>
+      <w:r>
+        <w:rPr>
+          <w:b/>
+        </w:rPr>
+        <w:t xml:space="preserve">CutOff</w:t>
+      </w:r>
+      <w:r>
+        <w:t xml:space="preserve"> </w:t>
+      </w:r>
+      <w:r>
+        <w:t xml:space="preserve">values for the three important categories of</w:t>
+      </w:r>
+      <w:r>
+        <w:t xml:space="preserve"> </w:t>
+      </w:r>
+      <w:r>
+        <w:rPr>
+          <w:b/>
+        </w:rPr>
+        <w:t xml:space="preserve">Groceries.Supplies</w:t>
+      </w:r>
+      <w:r>
+        <w:t xml:space="preserve">,</w:t>
+      </w:r>
+      <w:r>
+        <w:t xml:space="preserve"> </w:t>
+      </w:r>
+      <w:r>
+        <w:rPr>
+          <w:b/>
+        </w:rPr>
+        <w:t xml:space="preserve">EatingOut</w:t>
+      </w:r>
+      <w:r>
+        <w:t xml:space="preserve"> </w:t>
+      </w:r>
+      <w:r>
+        <w:t xml:space="preserve">and</w:t>
+      </w:r>
+      <w:r>
+        <w:t xml:space="preserve"> </w:t>
+      </w:r>
+      <w:r>
+        <w:rPr>
+          <w:b/>
+        </w:rPr>
+        <w:t xml:space="preserve">Uber</w:t>
+      </w:r>
+      <w:r>
+        <w:t xml:space="preserve">, and further facetting the plot for better clarity.</w:t>
       </w:r>
     </w:p>
     <w:p>
@@ -1114,7 +695,22 @@
         </w:numPr>
       </w:pPr>
       <w:r>
-        <w:t xml:space="preserve">The second question can be visualized better with the help of a line plot as follows.</w:t>
+        <w:t xml:space="preserve">The second question can be visualized better with the help of a heatmap plotted usign the</w:t>
+      </w:r>
+      <w:r>
+        <w:t xml:space="preserve"> </w:t>
+      </w:r>
+      <w:r>
+        <w:rPr>
+          <w:rStyle w:val="VerbatimChar"/>
+        </w:rPr>
+        <w:t xml:space="preserve">geom_tile()</w:t>
+      </w:r>
+      <w:r>
+        <w:t xml:space="preserve"> </w:t>
+      </w:r>
+      <w:r>
+        <w:t xml:space="preserve">function in ggplot2.</w:t>
       </w:r>
     </w:p>
     <w:p>
@@ -1126,10 +722,7 @@
         </w:numPr>
       </w:pPr>
       <w:r>
-        <w:t xml:space="preserve">The third question can be better visualized with the help of a scatterplot as follows.</w:t>
-      </w:r>
-      <w:r>
-        <w:br w:type="textWrapping"/>
+        <w:t xml:space="preserve">The third question can be better visualized with the help of a polar coordnate plot that is made to function more as a pie chart such that based on the mood we can see which acticities are performed and how often.</w:t>
       </w:r>
     </w:p>
     <w:p>
@@ -1141,7 +734,7 @@
         </w:numPr>
       </w:pPr>
       <w:r>
-        <w:t xml:space="preserve">The final question can be better visualized with the help of a scatterplot keeping the distance travelled as a factor for the size of points.</w:t>
+        <w:t xml:space="preserve">The final question can be better visualized with the help of a scatterplot keeping the distance travelled as a factor for the size of points as well as colour of points for better clarity.</w:t>
       </w:r>
     </w:p>
     <w:sectPr/>
@@ -1252,7 +845,7 @@
     </w:lvl>
   </w:abstractNum>
   <w:abstractNum w:abstractNumId="990">
-    <w:nsid w:val="7ddb6ae0"/>
+    <w:nsid w:val="1c8d863d"/>
     <w:multiLevelType w:val="multilevel"/>
     <w:lvl w:ilvl="0">
       <w:numFmt w:val="bullet"/>
@@ -1333,7 +926,7 @@
     </w:lvl>
   </w:abstractNum>
   <w:abstractNum w:abstractNumId="99411">
-    <w:nsid w:val="f8737ed0"/>
+    <w:nsid w:val="db387da9"/>
     <w:multiLevelType w:val="multilevel"/>
     <w:lvl w:ilvl="0">
       <w:start w:val="1"/>

</xml_diff>